<commit_message>
actualização ao uml (modelo dados, fluxo de dados) e tabmbém aos scrips sql
</commit_message>
<xml_diff>
--- a/04 - Docs/01 - Project Manager/02 - ATAs/01 - Reunião Inicial Com Cliente.docx
+++ b/04 - Docs/01 - Project Manager/02 - ATAs/01 - Reunião Inicial Com Cliente.docx
@@ -263,17 +263,6 @@
           <w:b/>
         </w:rPr>
       </w:pPr>
-    </w:p>
-    <w:p>
-      <w:pPr>
-        <w:pStyle w:val="Corpodetexto"/>
-        <w:spacing w:before="120"/>
-        <w:ind w:right="578"/>
-        <w:jc w:val="both"/>
-        <w:rPr>
-          <w:b/>
-        </w:rPr>
-      </w:pPr>
       <w:r>
         <w:rPr>
           <w:b/>
@@ -346,93 +335,7 @@
         <w:rPr>
           <w:lang w:val="en-US"/>
         </w:rPr>
-        <w:t>- Class Library            - Data Access Layer + Business Logic Layer.</w:t>
-      </w:r>
-    </w:p>
-    <w:p>
-      <w:pPr>
-        <w:pStyle w:val="Corpodetexto"/>
-        <w:spacing w:before="120"/>
-        <w:ind w:right="578" w:firstLine="720"/>
-        <w:jc w:val="both"/>
-      </w:pPr>
-      <w:r>
-        <w:t>- Class Library            - (DB Feeder) Implementação da API football-data.org.</w:t>
-      </w:r>
-    </w:p>
-    <w:p>
-      <w:pPr>
-        <w:pStyle w:val="Corpodetexto"/>
-        <w:spacing w:before="120"/>
-        <w:ind w:right="578" w:firstLine="720"/>
-        <w:jc w:val="both"/>
-      </w:pPr>
-      <w:r>
-        <w:t xml:space="preserve">- WebApp Backoffice </w:t>
-      </w:r>
-      <w:r>
-        <w:t xml:space="preserve">- </w:t>
-      </w:r>
-      <w:r>
-        <w:t>(Admins) Gestão da base de dados e de utilizadores.</w:t>
-      </w:r>
-    </w:p>
-    <w:p>
-      <w:pPr>
-        <w:pStyle w:val="Corpodetexto"/>
-        <w:spacing w:before="120"/>
-        <w:ind w:right="578" w:firstLine="720"/>
-        <w:jc w:val="both"/>
-      </w:pPr>
-      <w:r>
-        <w:t>- WebApp Frontoffice</w:t>
-      </w:r>
-      <w:r>
-        <w:t xml:space="preserve"> -</w:t>
-      </w:r>
-      <w:r>
-        <w:t xml:space="preserve"> (Users) Lista de jogos de futebol e seus prognósticos.</w:t>
-      </w:r>
-    </w:p>
-    <w:p>
-      <w:pPr>
-        <w:pStyle w:val="Corpodetexto"/>
-        <w:spacing w:before="120"/>
-        <w:ind w:right="578" w:firstLine="720"/>
-        <w:jc w:val="both"/>
-      </w:pPr>
-      <w:r>
-        <w:t xml:space="preserve">- MobileApp </w:t>
-      </w:r>
-      <w:r>
-        <w:tab/>
-      </w:r>
-      <w:r>
-        <w:tab/>
-        <w:t>- (Users) Lista de jogos de futebol e seus prognósticos.</w:t>
-      </w:r>
-    </w:p>
-    <w:p>
-      <w:pPr>
-        <w:pStyle w:val="Corpodetexto"/>
-        <w:spacing w:before="120"/>
-        <w:ind w:right="578"/>
-        <w:jc w:val="both"/>
-      </w:pPr>
-      <w:r>
-        <w:t>- Tecnologias e Ferramentas.</w:t>
-      </w:r>
-    </w:p>
-    <w:p>
-      <w:pPr>
-        <w:pStyle w:val="Corpodetexto"/>
-        <w:spacing w:before="120"/>
-        <w:ind w:right="578"/>
-        <w:jc w:val="both"/>
-      </w:pPr>
-      <w:r>
-        <w:tab/>
-        <w:t>- Microsoft SQL Server.</w:t>
+        <w:t>- Class Library            - Data Access Layer</w:t>
       </w:r>
     </w:p>
     <w:p>
@@ -446,13 +349,105 @@
         </w:rPr>
       </w:pPr>
       <w:r>
-        <w:tab/>
-      </w:r>
-      <w:r>
         <w:rPr>
           <w:lang w:val="en-US"/>
         </w:rPr>
-        <w:t>- C#.</w:t>
+        <w:t xml:space="preserve">                                               - </w:t>
+      </w:r>
+      <w:r>
+        <w:rPr>
+          <w:lang w:val="en-US"/>
+        </w:rPr>
+        <w:t>Business Logic Layer.</w:t>
+      </w:r>
+    </w:p>
+    <w:p>
+      <w:pPr>
+        <w:pStyle w:val="Corpodetexto"/>
+        <w:spacing w:before="120"/>
+        <w:ind w:right="578" w:firstLine="720"/>
+        <w:jc w:val="both"/>
+      </w:pPr>
+      <w:r>
+        <w:t xml:space="preserve">                                   </w:t>
+      </w:r>
+      <w:r>
+        <w:t>- (DB Feeder) Implementação da API football-data.org.</w:t>
+      </w:r>
+    </w:p>
+    <w:p>
+      <w:pPr>
+        <w:pStyle w:val="Corpodetexto"/>
+        <w:spacing w:before="120"/>
+        <w:ind w:right="578" w:firstLine="720"/>
+        <w:jc w:val="both"/>
+      </w:pPr>
+      <w:r>
+        <w:t xml:space="preserve">- WebApp Backoffice </w:t>
+      </w:r>
+      <w:r>
+        <w:t xml:space="preserve">- </w:t>
+      </w:r>
+      <w:r>
+        <w:t>(Admins) Gestão da base de dados e de utilizadores.</w:t>
+      </w:r>
+    </w:p>
+    <w:p>
+      <w:pPr>
+        <w:pStyle w:val="Corpodetexto"/>
+        <w:spacing w:before="120"/>
+        <w:ind w:right="578" w:firstLine="720"/>
+        <w:jc w:val="both"/>
+      </w:pPr>
+      <w:r>
+        <w:t>- WebApp Frontoffice</w:t>
+      </w:r>
+      <w:r>
+        <w:t xml:space="preserve"> -</w:t>
+      </w:r>
+      <w:r>
+        <w:t xml:space="preserve"> (Users) Lista de jogos de futebol e seus prognósticos.</w:t>
+      </w:r>
+    </w:p>
+    <w:p>
+      <w:pPr>
+        <w:pStyle w:val="Corpodetexto"/>
+        <w:spacing w:before="120"/>
+        <w:ind w:right="578" w:firstLine="720"/>
+        <w:jc w:val="both"/>
+      </w:pPr>
+      <w:r>
+        <w:t xml:space="preserve">- MobileApp </w:t>
+      </w:r>
+      <w:r>
+        <w:tab/>
+      </w:r>
+      <w:r>
+        <w:tab/>
+        <w:t>- (Users) Lista de jogos de futebol e seus prognósticos.</w:t>
+      </w:r>
+    </w:p>
+    <w:p>
+      <w:pPr>
+        <w:pStyle w:val="Corpodetexto"/>
+        <w:spacing w:before="120"/>
+        <w:ind w:right="578"/>
+        <w:jc w:val="both"/>
+      </w:pPr>
+      <w:r>
+        <w:t>- Tecnologias e Ferramentas.</w:t>
+      </w:r>
+    </w:p>
+    <w:p>
+      <w:pPr>
+        <w:pStyle w:val="Corpodetexto"/>
+        <w:spacing w:before="120"/>
+        <w:ind w:right="578"/>
+        <w:jc w:val="both"/>
+      </w:pPr>
+      <w:r>
+        <w:tab/>
+        <w:t>- Microsoft SQL Server.</w:t>
       </w:r>
     </w:p>
     <w:p>
@@ -466,17 +461,39 @@
         </w:rPr>
       </w:pPr>
       <w:r>
+        <w:tab/>
+      </w:r>
+      <w:r>
         <w:rPr>
           <w:lang w:val="en-US"/>
         </w:rPr>
-        <w:tab/>
-        <w:t>- ASP</w:t>
+        <w:t xml:space="preserve">- </w:t>
       </w:r>
       <w:r>
         <w:rPr>
           <w:lang w:val="en-US"/>
         </w:rPr>
-        <w:t>.NET.</w:t>
+        <w:t>ASP</w:t>
+      </w:r>
+      <w:r>
+        <w:rPr>
+          <w:lang w:val="en-US"/>
+        </w:rPr>
+        <w:t>.NET</w:t>
+      </w:r>
+      <w:r>
+        <w:rPr>
+          <w:lang w:val="en-US"/>
+        </w:rPr>
+        <w:t>, C#</w:t>
+      </w:r>
+      <w:bookmarkStart w:id="0" w:name="_GoBack"/>
+      <w:bookmarkEnd w:id="0"/>
+      <w:r>
+        <w:rPr>
+          <w:lang w:val="en-US"/>
+        </w:rPr>
+        <w:t>.</w:t>
       </w:r>
     </w:p>
     <w:p>
@@ -494,7 +511,37 @@
           <w:lang w:val="en-US"/>
         </w:rPr>
         <w:tab/>
-        <w:t>- HTML 5, Javascript, jQuery, Bootstrap 4, CSS 3</w:t>
+        <w:t>- HTML 5, Javascript, jQuery,</w:t>
+      </w:r>
+      <w:r>
+        <w:rPr>
+          <w:lang w:val="en-US"/>
+        </w:rPr>
+        <w:t xml:space="preserve"> </w:t>
+      </w:r>
+      <w:r>
+        <w:rPr>
+          <w:lang w:val="en-US"/>
+        </w:rPr>
+        <w:t>CSS 3</w:t>
+      </w:r>
+      <w:r>
+        <w:rPr>
+          <w:lang w:val="en-US"/>
+        </w:rPr>
+        <w:t>,</w:t>
+      </w:r>
+      <w:r>
+        <w:rPr>
+          <w:lang w:val="en-US"/>
+        </w:rPr>
+        <w:t xml:space="preserve"> Bootstrap 4</w:t>
+      </w:r>
+      <w:r>
+        <w:rPr>
+          <w:lang w:val="en-US"/>
+        </w:rPr>
+        <w:t>.</w:t>
       </w:r>
     </w:p>
     <w:p>
@@ -523,13 +570,8 @@
         <w:jc w:val="both"/>
       </w:pPr>
       <w:r>
-        <w:rPr>
-          <w:lang w:val="en-US"/>
-        </w:rPr>
         <w:tab/>
-      </w:r>
-      <w:r>
-        <w:t>- Aplicação em camadas.</w:t>
+        <w:t>- Xamarin.</w:t>
       </w:r>
     </w:p>
     <w:p>
@@ -545,7 +587,7 @@
       </w:r>
       <w:proofErr w:type="spellStart"/>
       <w:r>
-        <w:t>Xamarin</w:t>
+        <w:t>Git</w:t>
       </w:r>
       <w:proofErr w:type="spellEnd"/>
       <w:r>
@@ -559,6 +601,9 @@
         <w:ind w:right="578"/>
         <w:jc w:val="both"/>
       </w:pPr>
+      <w:r>
+        <w:t xml:space="preserve">           - Trello.</w:t>
+      </w:r>
     </w:p>
     <w:p>
       <w:pPr>
@@ -580,6 +625,14 @@
       <w:pPr>
         <w:pStyle w:val="Corpodetexto"/>
         <w:spacing w:before="120"/>
+        <w:ind w:right="578"/>
+        <w:jc w:val="both"/>
+      </w:pPr>
+    </w:p>
+    <w:p>
+      <w:pPr>
+        <w:pStyle w:val="Corpodetexto"/>
+        <w:spacing w:before="120"/>
         <w:ind w:left="720" w:right="578"/>
         <w:jc w:val="both"/>
       </w:pPr>
@@ -601,11 +654,11 @@
       <w:r>
         <w:t xml:space="preserve">- A aplicação deve listar os próximos </w:t>
       </w:r>
-      <w:bookmarkStart w:id="0" w:name="_Hlk518382038"/>
+      <w:bookmarkStart w:id="1" w:name="_Hlk518382038"/>
       <w:r>
         <w:t>encontros de futebol</w:t>
       </w:r>
-      <w:bookmarkEnd w:id="0"/>
+      <w:bookmarkEnd w:id="1"/>
       <w:r>
         <w:t xml:space="preserve"> de várias ligas, e permitir o filtro destes encontros por país e por competição.</w:t>
       </w:r>
@@ -995,8 +1048,6 @@
         <w:ind w:right="578"/>
         <w:jc w:val="both"/>
       </w:pPr>
-      <w:bookmarkStart w:id="1" w:name="_GoBack"/>
-      <w:bookmarkEnd w:id="1"/>
     </w:p>
     <w:sectPr>
       <w:headerReference w:type="default" r:id="rId8"/>
@@ -1330,7 +1381,7 @@
             </wp:anchor>
           </w:drawing>
         </mc:Choice>
-        <mc:Fallback xmlns:mo="http://schemas.microsoft.com/office/mac/office/2008/main" xmlns:mv="urn:schemas-microsoft-com:mac:vml">
+        <mc:Fallback xmlns:mv="urn:schemas-microsoft-com:mac:vml" xmlns:mo="http://schemas.microsoft.com/office/mac/office/2008/main">
           <w:pict>
             <v:group w14:anchorId="361697FB" id="Group 9" o:spid="_x0000_s1026" style="position:absolute;margin-left:195.95pt;margin-top:2.5pt;width:79.25pt;height:23.25pt;z-index:251658240" coordsize="3704095,1087341" o:gfxdata="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">
               <v:shapetype id="_x0000_t75" coordsize="21600,21600" o:spt="75" o:preferrelative="t" path="m@4@5l@4@11@9@11@9@5xe" filled="f" stroked="f">
@@ -3919,7 +3970,7 @@
 </file>
 
 <file path=customXml/itemProps1.xml><?xml version="1.0" encoding="utf-8"?>
-<ds:datastoreItem xmlns:ds="http://schemas.openxmlformats.org/officeDocument/2006/customXml" ds:itemID="{7EFC8DD7-D26B-487E-90B3-1EC753AD0159}">
+<ds:datastoreItem xmlns:ds="http://schemas.openxmlformats.org/officeDocument/2006/customXml" ds:itemID="{5B8CCE0D-320C-4451-AEC4-F495AF3059E6}">
   <ds:schemaRefs>
     <ds:schemaRef ds:uri="http://schemas.openxmlformats.org/officeDocument/2006/bibliography"/>
   </ds:schemaRefs>

</xml_diff>